<commit_message>
Build V55. Client performance fixes and server fixes.
</commit_message>
<xml_diff>
--- a/Support Manual.docx
+++ b/Support Manual.docx
@@ -1,6 +1,6 @@
 
 <file path=word/document.xml><?xml version="1.0" encoding="utf-8"?>
-<w:document xmlns:wpc="http://schemas.microsoft.com/office/word/2010/wordprocessingCanvas" xmlns:cx="http://schemas.microsoft.com/office/drawing/2014/chartex" xmlns:cx1="http://schemas.microsoft.com/office/drawing/2015/9/8/chartex" xmlns:cx2="http://schemas.microsoft.com/office/drawing/2015/10/21/chartex" xmlns:cx3="http://schemas.microsoft.com/office/drawing/2016/5/9/chartex" xmlns:cx4="http://schemas.microsoft.com/office/drawing/2016/5/10/chartex" xmlns:cx5="http://schemas.microsoft.com/office/drawing/2016/5/11/chartex" xmlns:cx6="http://schemas.microsoft.com/office/drawing/2016/5/12/chartex" xmlns:cx7="http://schemas.microsoft.com/office/drawing/2016/5/13/chartex" xmlns:cx8="http://schemas.microsoft.com/office/drawing/2016/5/14/chartex" xmlns:mc="http://schemas.openxmlformats.org/markup-compatibility/2006" xmlns:aink="http://schemas.microsoft.com/office/drawing/2016/ink" xmlns:am3d="http://schemas.microsoft.com/office/drawing/2017/model3d" xmlns:o="urn:schemas-microsoft-com:office:office" xmlns:oel="http://schemas.microsoft.com/office/2019/extlst" xmlns:r="http://schemas.openxmlformats.org/officeDocument/2006/relationships" xmlns:m="http://schemas.openxmlformats.org/officeDocument/2006/math" xmlns:v="urn:schemas-microsoft-com:vml" xmlns:wp14="http://schemas.microsoft.com/office/word/2010/wordprocessingDrawing" xmlns:wp="http://schemas.openxmlformats.org/drawingml/2006/wordprocessingDrawing" xmlns:w10="urn:schemas-microsoft-com:office:word" xmlns:w="http://schemas.openxmlformats.org/wordprocessingml/2006/main" xmlns:w14="http://schemas.microsoft.com/office/word/2010/wordml" xmlns:w15="http://schemas.microsoft.com/office/word/2012/wordml" xmlns:w16cex="http://schemas.microsoft.com/office/word/2018/wordml/cex" xmlns:w16cid="http://schemas.microsoft.com/office/word/2016/wordml/cid" xmlns:w16="http://schemas.microsoft.com/office/word/2018/wordml" xmlns:w16du="http://schemas.microsoft.com/office/word/2023/wordml/word16du" xmlns:w16sdtdh="http://schemas.microsoft.com/office/word/2020/wordml/sdtdatahash" xmlns:w16se="http://schemas.microsoft.com/office/word/2015/wordml/symex" xmlns:wpg="http://schemas.microsoft.com/office/word/2010/wordprocessingGroup" xmlns:wpi="http://schemas.microsoft.com/office/word/2010/wordprocessingInk" xmlns:wne="http://schemas.microsoft.com/office/word/2006/wordml" xmlns:wps="http://schemas.microsoft.com/office/word/2010/wordprocessingShape" mc:Ignorable="w14 w15 w16se w16cid w16 w16cex w16sdtdh w16du wp14">
+<w:document xmlns:wpc="http://schemas.microsoft.com/office/word/2010/wordprocessingCanvas" xmlns:cx="http://schemas.microsoft.com/office/drawing/2014/chartex" xmlns:cx1="http://schemas.microsoft.com/office/drawing/2015/9/8/chartex" xmlns:cx2="http://schemas.microsoft.com/office/drawing/2015/10/21/chartex" xmlns:cx3="http://schemas.microsoft.com/office/drawing/2016/5/9/chartex" xmlns:cx4="http://schemas.microsoft.com/office/drawing/2016/5/10/chartex" xmlns:cx5="http://schemas.microsoft.com/office/drawing/2016/5/11/chartex" xmlns:cx6="http://schemas.microsoft.com/office/drawing/2016/5/12/chartex" xmlns:cx7="http://schemas.microsoft.com/office/drawing/2016/5/13/chartex" xmlns:cx8="http://schemas.microsoft.com/office/drawing/2016/5/14/chartex" xmlns:mc="http://schemas.openxmlformats.org/markup-compatibility/2006" xmlns:aink="http://schemas.microsoft.com/office/drawing/2016/ink" xmlns:am3d="http://schemas.microsoft.com/office/drawing/2017/model3d" xmlns:o="urn:schemas-microsoft-com:office:office" xmlns:oel="http://schemas.microsoft.com/office/2019/extlst" xmlns:r="http://schemas.openxmlformats.org/officeDocument/2006/relationships" xmlns:m="http://schemas.openxmlformats.org/officeDocument/2006/math" xmlns:v="urn:schemas-microsoft-com:vml" xmlns:wp14="http://schemas.microsoft.com/office/word/2010/wordprocessingDrawing" xmlns:wp="http://schemas.openxmlformats.org/drawingml/2006/wordprocessingDrawing" xmlns:w10="urn:schemas-microsoft-com:office:word" xmlns:w="http://schemas.openxmlformats.org/wordprocessingml/2006/main" xmlns:w14="http://schemas.microsoft.com/office/word/2010/wordml" xmlns:w15="http://schemas.microsoft.com/office/word/2012/wordml" xmlns:w16cex="http://schemas.microsoft.com/office/word/2018/wordml/cex" xmlns:w16cid="http://schemas.microsoft.com/office/word/2016/wordml/cid" xmlns:w16="http://schemas.microsoft.com/office/word/2018/wordml" xmlns:w16du="http://schemas.microsoft.com/office/word/2023/wordml/word16du" xmlns:w16sdtdh="http://schemas.microsoft.com/office/word/2020/wordml/sdtdatahash" xmlns:w16sdtfl="http://schemas.microsoft.com/office/word/2024/wordml/sdtformatlock" xmlns:w16se="http://schemas.microsoft.com/office/word/2015/wordml/symex" xmlns:wpg="http://schemas.microsoft.com/office/word/2010/wordprocessingGroup" xmlns:wpi="http://schemas.microsoft.com/office/word/2010/wordprocessingInk" xmlns:wne="http://schemas.microsoft.com/office/word/2006/wordml" xmlns:wps="http://schemas.microsoft.com/office/word/2010/wordprocessingShape" mc:Ignorable="w14 w15 w16se w16cid w16 w16cex w16sdtdh w16sdtfl w16du wp14">
   <w:body>
     <w:p>
       <w:pPr>
@@ -2689,7 +2689,23 @@
           <w:sz w:val="32"/>
           <w:szCs w:val="32"/>
         </w:rPr>
-        <w:t xml:space="preserve"> V36G and later use LWGJL 3.3.3.</w:t>
+        <w:t xml:space="preserve"> V36G and later use LWGJL 3.3.3</w:t>
+      </w:r>
+      <w:r>
+        <w:rPr>
+          <w:rFonts w:ascii="Verdana" w:hAnsi="Verdana"/>
+          <w:sz w:val="32"/>
+          <w:szCs w:val="32"/>
+        </w:rPr>
+        <w:t xml:space="preserve"> (and later)</w:t>
+      </w:r>
+      <w:r>
+        <w:rPr>
+          <w:rFonts w:ascii="Verdana" w:hAnsi="Verdana"/>
+          <w:sz w:val="32"/>
+          <w:szCs w:val="32"/>
+        </w:rPr>
+        <w:t>.</w:t>
       </w:r>
     </w:p>
     <w:p>
@@ -2933,17 +2949,6 @@
       </w:hyperlink>
       <w:r>
         <w:t>; Discord: ermac1844)</w:t>
-      </w:r>
-    </w:p>
-    <w:p>
-      <w:pPr>
-        <w:pStyle w:val="NoSpacing"/>
-      </w:pPr>
-      <w:r>
-        <w:t xml:space="preserve">Testers: </w:t>
-      </w:r>
-      <w:r>
-        <w:t>13</w:t>
       </w:r>
     </w:p>
     <w:p>
@@ -2967,7 +2972,7 @@
 </file>
 
 <file path=word/endnotes.xml><?xml version="1.0" encoding="utf-8"?>
-<w:endnotes xmlns:wpc="http://schemas.microsoft.com/office/word/2010/wordprocessingCanvas" xmlns:cx="http://schemas.microsoft.com/office/drawing/2014/chartex" xmlns:cx1="http://schemas.microsoft.com/office/drawing/2015/9/8/chartex" xmlns:cx2="http://schemas.microsoft.com/office/drawing/2015/10/21/chartex" xmlns:cx3="http://schemas.microsoft.com/office/drawing/2016/5/9/chartex" xmlns:cx4="http://schemas.microsoft.com/office/drawing/2016/5/10/chartex" xmlns:cx5="http://schemas.microsoft.com/office/drawing/2016/5/11/chartex" xmlns:cx6="http://schemas.microsoft.com/office/drawing/2016/5/12/chartex" xmlns:cx7="http://schemas.microsoft.com/office/drawing/2016/5/13/chartex" xmlns:cx8="http://schemas.microsoft.com/office/drawing/2016/5/14/chartex" xmlns:mc="http://schemas.openxmlformats.org/markup-compatibility/2006" xmlns:aink="http://schemas.microsoft.com/office/drawing/2016/ink" xmlns:am3d="http://schemas.microsoft.com/office/drawing/2017/model3d" xmlns:o="urn:schemas-microsoft-com:office:office" xmlns:oel="http://schemas.microsoft.com/office/2019/extlst" xmlns:r="http://schemas.openxmlformats.org/officeDocument/2006/relationships" xmlns:m="http://schemas.openxmlformats.org/officeDocument/2006/math" xmlns:v="urn:schemas-microsoft-com:vml" xmlns:wp14="http://schemas.microsoft.com/office/word/2010/wordprocessingDrawing" xmlns:wp="http://schemas.openxmlformats.org/drawingml/2006/wordprocessingDrawing" xmlns:w10="urn:schemas-microsoft-com:office:word" xmlns:w="http://schemas.openxmlformats.org/wordprocessingml/2006/main" xmlns:w14="http://schemas.microsoft.com/office/word/2010/wordml" xmlns:w15="http://schemas.microsoft.com/office/word/2012/wordml" xmlns:w16cex="http://schemas.microsoft.com/office/word/2018/wordml/cex" xmlns:w16cid="http://schemas.microsoft.com/office/word/2016/wordml/cid" xmlns:w16="http://schemas.microsoft.com/office/word/2018/wordml" xmlns:w16du="http://schemas.microsoft.com/office/word/2023/wordml/word16du" xmlns:w16sdtdh="http://schemas.microsoft.com/office/word/2020/wordml/sdtdatahash" xmlns:w16se="http://schemas.microsoft.com/office/word/2015/wordml/symex" xmlns:wpg="http://schemas.microsoft.com/office/word/2010/wordprocessingGroup" xmlns:wpi="http://schemas.microsoft.com/office/word/2010/wordprocessingInk" xmlns:wne="http://schemas.microsoft.com/office/word/2006/wordml" xmlns:wps="http://schemas.microsoft.com/office/word/2010/wordprocessingShape" mc:Ignorable="w14 w15 w16se w16cid w16 w16cex w16sdtdh w16du wp14">
+<w:endnotes xmlns:wpc="http://schemas.microsoft.com/office/word/2010/wordprocessingCanvas" xmlns:cx="http://schemas.microsoft.com/office/drawing/2014/chartex" xmlns:cx1="http://schemas.microsoft.com/office/drawing/2015/9/8/chartex" xmlns:cx2="http://schemas.microsoft.com/office/drawing/2015/10/21/chartex" xmlns:cx3="http://schemas.microsoft.com/office/drawing/2016/5/9/chartex" xmlns:cx4="http://schemas.microsoft.com/office/drawing/2016/5/10/chartex" xmlns:cx5="http://schemas.microsoft.com/office/drawing/2016/5/11/chartex" xmlns:cx6="http://schemas.microsoft.com/office/drawing/2016/5/12/chartex" xmlns:cx7="http://schemas.microsoft.com/office/drawing/2016/5/13/chartex" xmlns:cx8="http://schemas.microsoft.com/office/drawing/2016/5/14/chartex" xmlns:mc="http://schemas.openxmlformats.org/markup-compatibility/2006" xmlns:aink="http://schemas.microsoft.com/office/drawing/2016/ink" xmlns:am3d="http://schemas.microsoft.com/office/drawing/2017/model3d" xmlns:o="urn:schemas-microsoft-com:office:office" xmlns:oel="http://schemas.microsoft.com/office/2019/extlst" xmlns:r="http://schemas.openxmlformats.org/officeDocument/2006/relationships" xmlns:m="http://schemas.openxmlformats.org/officeDocument/2006/math" xmlns:v="urn:schemas-microsoft-com:vml" xmlns:wp14="http://schemas.microsoft.com/office/word/2010/wordprocessingDrawing" xmlns:wp="http://schemas.openxmlformats.org/drawingml/2006/wordprocessingDrawing" xmlns:w10="urn:schemas-microsoft-com:office:word" xmlns:w="http://schemas.openxmlformats.org/wordprocessingml/2006/main" xmlns:w14="http://schemas.microsoft.com/office/word/2010/wordml" xmlns:w15="http://schemas.microsoft.com/office/word/2012/wordml" xmlns:w16cex="http://schemas.microsoft.com/office/word/2018/wordml/cex" xmlns:w16cid="http://schemas.microsoft.com/office/word/2016/wordml/cid" xmlns:w16="http://schemas.microsoft.com/office/word/2018/wordml" xmlns:w16du="http://schemas.microsoft.com/office/word/2023/wordml/word16du" xmlns:w16sdtdh="http://schemas.microsoft.com/office/word/2020/wordml/sdtdatahash" xmlns:w16sdtfl="http://schemas.microsoft.com/office/word/2024/wordml/sdtformatlock" xmlns:w16se="http://schemas.microsoft.com/office/word/2015/wordml/symex" xmlns:wpg="http://schemas.microsoft.com/office/word/2010/wordprocessingGroup" xmlns:wpi="http://schemas.microsoft.com/office/word/2010/wordprocessingInk" xmlns:wne="http://schemas.microsoft.com/office/word/2006/wordml" xmlns:wps="http://schemas.microsoft.com/office/word/2010/wordprocessingShape" mc:Ignorable="w14 w15 w16se w16cid w16 w16cex w16sdtdh w16sdtfl w16du wp14">
   <w:endnote w:type="separator" w:id="-1">
     <w:p>
       <w:pPr>
@@ -2992,7 +2997,7 @@
 </file>
 
 <file path=word/footer1.xml><?xml version="1.0" encoding="utf-8"?>
-<w:ftr xmlns:wpc="http://schemas.microsoft.com/office/word/2010/wordprocessingCanvas" xmlns:cx="http://schemas.microsoft.com/office/drawing/2014/chartex" xmlns:cx1="http://schemas.microsoft.com/office/drawing/2015/9/8/chartex" xmlns:cx2="http://schemas.microsoft.com/office/drawing/2015/10/21/chartex" xmlns:cx3="http://schemas.microsoft.com/office/drawing/2016/5/9/chartex" xmlns:cx4="http://schemas.microsoft.com/office/drawing/2016/5/10/chartex" xmlns:cx5="http://schemas.microsoft.com/office/drawing/2016/5/11/chartex" xmlns:cx6="http://schemas.microsoft.com/office/drawing/2016/5/12/chartex" xmlns:cx7="http://schemas.microsoft.com/office/drawing/2016/5/13/chartex" xmlns:cx8="http://schemas.microsoft.com/office/drawing/2016/5/14/chartex" xmlns:mc="http://schemas.openxmlformats.org/markup-compatibility/2006" xmlns:aink="http://schemas.microsoft.com/office/drawing/2016/ink" xmlns:am3d="http://schemas.microsoft.com/office/drawing/2017/model3d" xmlns:o="urn:schemas-microsoft-com:office:office" xmlns:oel="http://schemas.microsoft.com/office/2019/extlst" xmlns:r="http://schemas.openxmlformats.org/officeDocument/2006/relationships" xmlns:m="http://schemas.openxmlformats.org/officeDocument/2006/math" xmlns:v="urn:schemas-microsoft-com:vml" xmlns:wp14="http://schemas.microsoft.com/office/word/2010/wordprocessingDrawing" xmlns:wp="http://schemas.openxmlformats.org/drawingml/2006/wordprocessingDrawing" xmlns:w10="urn:schemas-microsoft-com:office:word" xmlns:w="http://schemas.openxmlformats.org/wordprocessingml/2006/main" xmlns:w14="http://schemas.microsoft.com/office/word/2010/wordml" xmlns:w15="http://schemas.microsoft.com/office/word/2012/wordml" xmlns:w16cex="http://schemas.microsoft.com/office/word/2018/wordml/cex" xmlns:w16cid="http://schemas.microsoft.com/office/word/2016/wordml/cid" xmlns:w16="http://schemas.microsoft.com/office/word/2018/wordml" xmlns:w16du="http://schemas.microsoft.com/office/word/2023/wordml/word16du" xmlns:w16sdtdh="http://schemas.microsoft.com/office/word/2020/wordml/sdtdatahash" xmlns:w16se="http://schemas.microsoft.com/office/word/2015/wordml/symex" xmlns:wpg="http://schemas.microsoft.com/office/word/2010/wordprocessingGroup" xmlns:wpi="http://schemas.microsoft.com/office/word/2010/wordprocessingInk" xmlns:wne="http://schemas.microsoft.com/office/word/2006/wordml" xmlns:wps="http://schemas.microsoft.com/office/word/2010/wordprocessingShape" mc:Ignorable="w14 w15 w16se w16cid w16 w16cex w16sdtdh w16du wp14">
+<w:ftr xmlns:wpc="http://schemas.microsoft.com/office/word/2010/wordprocessingCanvas" xmlns:cx="http://schemas.microsoft.com/office/drawing/2014/chartex" xmlns:cx1="http://schemas.microsoft.com/office/drawing/2015/9/8/chartex" xmlns:cx2="http://schemas.microsoft.com/office/drawing/2015/10/21/chartex" xmlns:cx3="http://schemas.microsoft.com/office/drawing/2016/5/9/chartex" xmlns:cx4="http://schemas.microsoft.com/office/drawing/2016/5/10/chartex" xmlns:cx5="http://schemas.microsoft.com/office/drawing/2016/5/11/chartex" xmlns:cx6="http://schemas.microsoft.com/office/drawing/2016/5/12/chartex" xmlns:cx7="http://schemas.microsoft.com/office/drawing/2016/5/13/chartex" xmlns:cx8="http://schemas.microsoft.com/office/drawing/2016/5/14/chartex" xmlns:mc="http://schemas.openxmlformats.org/markup-compatibility/2006" xmlns:aink="http://schemas.microsoft.com/office/drawing/2016/ink" xmlns:am3d="http://schemas.microsoft.com/office/drawing/2017/model3d" xmlns:o="urn:schemas-microsoft-com:office:office" xmlns:oel="http://schemas.microsoft.com/office/2019/extlst" xmlns:r="http://schemas.openxmlformats.org/officeDocument/2006/relationships" xmlns:m="http://schemas.openxmlformats.org/officeDocument/2006/math" xmlns:v="urn:schemas-microsoft-com:vml" xmlns:wp14="http://schemas.microsoft.com/office/word/2010/wordprocessingDrawing" xmlns:wp="http://schemas.openxmlformats.org/drawingml/2006/wordprocessingDrawing" xmlns:w10="urn:schemas-microsoft-com:office:word" xmlns:w="http://schemas.openxmlformats.org/wordprocessingml/2006/main" xmlns:w14="http://schemas.microsoft.com/office/word/2010/wordml" xmlns:w15="http://schemas.microsoft.com/office/word/2012/wordml" xmlns:w16cex="http://schemas.microsoft.com/office/word/2018/wordml/cex" xmlns:w16cid="http://schemas.microsoft.com/office/word/2016/wordml/cid" xmlns:w16="http://schemas.microsoft.com/office/word/2018/wordml" xmlns:w16du="http://schemas.microsoft.com/office/word/2023/wordml/word16du" xmlns:w16sdtdh="http://schemas.microsoft.com/office/word/2020/wordml/sdtdatahash" xmlns:w16sdtfl="http://schemas.microsoft.com/office/word/2024/wordml/sdtformatlock" xmlns:w16se="http://schemas.microsoft.com/office/word/2015/wordml/symex" xmlns:wpg="http://schemas.microsoft.com/office/word/2010/wordprocessingGroup" xmlns:wpi="http://schemas.microsoft.com/office/word/2010/wordprocessingInk" xmlns:wne="http://schemas.microsoft.com/office/word/2006/wordml" xmlns:wps="http://schemas.microsoft.com/office/word/2010/wordprocessingShape" mc:Ignorable="w14 w15 w16se w16cid w16 w16cex w16sdtdh w16sdtfl w16du wp14">
   <w:sdt>
     <w:sdtPr>
       <w:rPr>
@@ -3210,7 +3215,7 @@
 </file>
 
 <file path=word/footnotes.xml><?xml version="1.0" encoding="utf-8"?>
-<w:footnotes xmlns:wpc="http://schemas.microsoft.com/office/word/2010/wordprocessingCanvas" xmlns:cx="http://schemas.microsoft.com/office/drawing/2014/chartex" xmlns:cx1="http://schemas.microsoft.com/office/drawing/2015/9/8/chartex" xmlns:cx2="http://schemas.microsoft.com/office/drawing/2015/10/21/chartex" xmlns:cx3="http://schemas.microsoft.com/office/drawing/2016/5/9/chartex" xmlns:cx4="http://schemas.microsoft.com/office/drawing/2016/5/10/chartex" xmlns:cx5="http://schemas.microsoft.com/office/drawing/2016/5/11/chartex" xmlns:cx6="http://schemas.microsoft.com/office/drawing/2016/5/12/chartex" xmlns:cx7="http://schemas.microsoft.com/office/drawing/2016/5/13/chartex" xmlns:cx8="http://schemas.microsoft.com/office/drawing/2016/5/14/chartex" xmlns:mc="http://schemas.openxmlformats.org/markup-compatibility/2006" xmlns:aink="http://schemas.microsoft.com/office/drawing/2016/ink" xmlns:am3d="http://schemas.microsoft.com/office/drawing/2017/model3d" xmlns:o="urn:schemas-microsoft-com:office:office" xmlns:oel="http://schemas.microsoft.com/office/2019/extlst" xmlns:r="http://schemas.openxmlformats.org/officeDocument/2006/relationships" xmlns:m="http://schemas.openxmlformats.org/officeDocument/2006/math" xmlns:v="urn:schemas-microsoft-com:vml" xmlns:wp14="http://schemas.microsoft.com/office/word/2010/wordprocessingDrawing" xmlns:wp="http://schemas.openxmlformats.org/drawingml/2006/wordprocessingDrawing" xmlns:w10="urn:schemas-microsoft-com:office:word" xmlns:w="http://schemas.openxmlformats.org/wordprocessingml/2006/main" xmlns:w14="http://schemas.microsoft.com/office/word/2010/wordml" xmlns:w15="http://schemas.microsoft.com/office/word/2012/wordml" xmlns:w16cex="http://schemas.microsoft.com/office/word/2018/wordml/cex" xmlns:w16cid="http://schemas.microsoft.com/office/word/2016/wordml/cid" xmlns:w16="http://schemas.microsoft.com/office/word/2018/wordml" xmlns:w16du="http://schemas.microsoft.com/office/word/2023/wordml/word16du" xmlns:w16sdtdh="http://schemas.microsoft.com/office/word/2020/wordml/sdtdatahash" xmlns:w16se="http://schemas.microsoft.com/office/word/2015/wordml/symex" xmlns:wpg="http://schemas.microsoft.com/office/word/2010/wordprocessingGroup" xmlns:wpi="http://schemas.microsoft.com/office/word/2010/wordprocessingInk" xmlns:wne="http://schemas.microsoft.com/office/word/2006/wordml" xmlns:wps="http://schemas.microsoft.com/office/word/2010/wordprocessingShape" mc:Ignorable="w14 w15 w16se w16cid w16 w16cex w16sdtdh w16du wp14">
+<w:footnotes xmlns:wpc="http://schemas.microsoft.com/office/word/2010/wordprocessingCanvas" xmlns:cx="http://schemas.microsoft.com/office/drawing/2014/chartex" xmlns:cx1="http://schemas.microsoft.com/office/drawing/2015/9/8/chartex" xmlns:cx2="http://schemas.microsoft.com/office/drawing/2015/10/21/chartex" xmlns:cx3="http://schemas.microsoft.com/office/drawing/2016/5/9/chartex" xmlns:cx4="http://schemas.microsoft.com/office/drawing/2016/5/10/chartex" xmlns:cx5="http://schemas.microsoft.com/office/drawing/2016/5/11/chartex" xmlns:cx6="http://schemas.microsoft.com/office/drawing/2016/5/12/chartex" xmlns:cx7="http://schemas.microsoft.com/office/drawing/2016/5/13/chartex" xmlns:cx8="http://schemas.microsoft.com/office/drawing/2016/5/14/chartex" xmlns:mc="http://schemas.openxmlformats.org/markup-compatibility/2006" xmlns:aink="http://schemas.microsoft.com/office/drawing/2016/ink" xmlns:am3d="http://schemas.microsoft.com/office/drawing/2017/model3d" xmlns:o="urn:schemas-microsoft-com:office:office" xmlns:oel="http://schemas.microsoft.com/office/2019/extlst" xmlns:r="http://schemas.openxmlformats.org/officeDocument/2006/relationships" xmlns:m="http://schemas.openxmlformats.org/officeDocument/2006/math" xmlns:v="urn:schemas-microsoft-com:vml" xmlns:wp14="http://schemas.microsoft.com/office/word/2010/wordprocessingDrawing" xmlns:wp="http://schemas.openxmlformats.org/drawingml/2006/wordprocessingDrawing" xmlns:w10="urn:schemas-microsoft-com:office:word" xmlns:w="http://schemas.openxmlformats.org/wordprocessingml/2006/main" xmlns:w14="http://schemas.microsoft.com/office/word/2010/wordml" xmlns:w15="http://schemas.microsoft.com/office/word/2012/wordml" xmlns:w16cex="http://schemas.microsoft.com/office/word/2018/wordml/cex" xmlns:w16cid="http://schemas.microsoft.com/office/word/2016/wordml/cid" xmlns:w16="http://schemas.microsoft.com/office/word/2018/wordml" xmlns:w16du="http://schemas.microsoft.com/office/word/2023/wordml/word16du" xmlns:w16sdtdh="http://schemas.microsoft.com/office/word/2020/wordml/sdtdatahash" xmlns:w16sdtfl="http://schemas.microsoft.com/office/word/2024/wordml/sdtformatlock" xmlns:w16se="http://schemas.microsoft.com/office/word/2015/wordml/symex" xmlns:wpg="http://schemas.microsoft.com/office/word/2010/wordprocessingGroup" xmlns:wpi="http://schemas.microsoft.com/office/word/2010/wordprocessingInk" xmlns:wne="http://schemas.microsoft.com/office/word/2006/wordml" xmlns:wps="http://schemas.microsoft.com/office/word/2010/wordprocessingShape" mc:Ignorable="w14 w15 w16se w16cid w16 w16cex w16sdtdh w16sdtfl w16du wp14">
   <w:footnote w:type="separator" w:id="-1">
     <w:p>
       <w:pPr>
@@ -3235,7 +3240,7 @@
 </file>
 
 <file path=word/header1.xml><?xml version="1.0" encoding="utf-8"?>
-<w:hdr xmlns:wpc="http://schemas.microsoft.com/office/word/2010/wordprocessingCanvas" xmlns:cx="http://schemas.microsoft.com/office/drawing/2014/chartex" xmlns:cx1="http://schemas.microsoft.com/office/drawing/2015/9/8/chartex" xmlns:cx2="http://schemas.microsoft.com/office/drawing/2015/10/21/chartex" xmlns:cx3="http://schemas.microsoft.com/office/drawing/2016/5/9/chartex" xmlns:cx4="http://schemas.microsoft.com/office/drawing/2016/5/10/chartex" xmlns:cx5="http://schemas.microsoft.com/office/drawing/2016/5/11/chartex" xmlns:cx6="http://schemas.microsoft.com/office/drawing/2016/5/12/chartex" xmlns:cx7="http://schemas.microsoft.com/office/drawing/2016/5/13/chartex" xmlns:cx8="http://schemas.microsoft.com/office/drawing/2016/5/14/chartex" xmlns:mc="http://schemas.openxmlformats.org/markup-compatibility/2006" xmlns:aink="http://schemas.microsoft.com/office/drawing/2016/ink" xmlns:am3d="http://schemas.microsoft.com/office/drawing/2017/model3d" xmlns:o="urn:schemas-microsoft-com:office:office" xmlns:oel="http://schemas.microsoft.com/office/2019/extlst" xmlns:r="http://schemas.openxmlformats.org/officeDocument/2006/relationships" xmlns:m="http://schemas.openxmlformats.org/officeDocument/2006/math" xmlns:v="urn:schemas-microsoft-com:vml" xmlns:wp14="http://schemas.microsoft.com/office/word/2010/wordprocessingDrawing" xmlns:wp="http://schemas.openxmlformats.org/drawingml/2006/wordprocessingDrawing" xmlns:w10="urn:schemas-microsoft-com:office:word" xmlns:w="http://schemas.openxmlformats.org/wordprocessingml/2006/main" xmlns:w14="http://schemas.microsoft.com/office/word/2010/wordml" xmlns:w15="http://schemas.microsoft.com/office/word/2012/wordml" xmlns:w16cex="http://schemas.microsoft.com/office/word/2018/wordml/cex" xmlns:w16cid="http://schemas.microsoft.com/office/word/2016/wordml/cid" xmlns:w16="http://schemas.microsoft.com/office/word/2018/wordml" xmlns:w16du="http://schemas.microsoft.com/office/word/2023/wordml/word16du" xmlns:w16sdtdh="http://schemas.microsoft.com/office/word/2020/wordml/sdtdatahash" xmlns:w16se="http://schemas.microsoft.com/office/word/2015/wordml/symex" xmlns:wpg="http://schemas.microsoft.com/office/word/2010/wordprocessingGroup" xmlns:wpi="http://schemas.microsoft.com/office/word/2010/wordprocessingInk" xmlns:wne="http://schemas.microsoft.com/office/word/2006/wordml" xmlns:wps="http://schemas.microsoft.com/office/word/2010/wordprocessingShape" mc:Ignorable="w14 w15 w16se w16cid w16 w16cex w16sdtdh w16du wp14">
+<w:hdr xmlns:wpc="http://schemas.microsoft.com/office/word/2010/wordprocessingCanvas" xmlns:cx="http://schemas.microsoft.com/office/drawing/2014/chartex" xmlns:cx1="http://schemas.microsoft.com/office/drawing/2015/9/8/chartex" xmlns:cx2="http://schemas.microsoft.com/office/drawing/2015/10/21/chartex" xmlns:cx3="http://schemas.microsoft.com/office/drawing/2016/5/9/chartex" xmlns:cx4="http://schemas.microsoft.com/office/drawing/2016/5/10/chartex" xmlns:cx5="http://schemas.microsoft.com/office/drawing/2016/5/11/chartex" xmlns:cx6="http://schemas.microsoft.com/office/drawing/2016/5/12/chartex" xmlns:cx7="http://schemas.microsoft.com/office/drawing/2016/5/13/chartex" xmlns:cx8="http://schemas.microsoft.com/office/drawing/2016/5/14/chartex" xmlns:mc="http://schemas.openxmlformats.org/markup-compatibility/2006" xmlns:aink="http://schemas.microsoft.com/office/drawing/2016/ink" xmlns:am3d="http://schemas.microsoft.com/office/drawing/2017/model3d" xmlns:o="urn:schemas-microsoft-com:office:office" xmlns:oel="http://schemas.microsoft.com/office/2019/extlst" xmlns:r="http://schemas.openxmlformats.org/officeDocument/2006/relationships" xmlns:m="http://schemas.openxmlformats.org/officeDocument/2006/math" xmlns:v="urn:schemas-microsoft-com:vml" xmlns:wp14="http://schemas.microsoft.com/office/word/2010/wordprocessingDrawing" xmlns:wp="http://schemas.openxmlformats.org/drawingml/2006/wordprocessingDrawing" xmlns:w10="urn:schemas-microsoft-com:office:word" xmlns:w="http://schemas.openxmlformats.org/wordprocessingml/2006/main" xmlns:w14="http://schemas.microsoft.com/office/word/2010/wordml" xmlns:w15="http://schemas.microsoft.com/office/word/2012/wordml" xmlns:w16cex="http://schemas.microsoft.com/office/word/2018/wordml/cex" xmlns:w16cid="http://schemas.microsoft.com/office/word/2016/wordml/cid" xmlns:w16="http://schemas.microsoft.com/office/word/2018/wordml" xmlns:w16du="http://schemas.microsoft.com/office/word/2023/wordml/word16du" xmlns:w16sdtdh="http://schemas.microsoft.com/office/word/2020/wordml/sdtdatahash" xmlns:w16sdtfl="http://schemas.microsoft.com/office/word/2024/wordml/sdtformatlock" xmlns:w16se="http://schemas.microsoft.com/office/word/2015/wordml/symex" xmlns:wpg="http://schemas.microsoft.com/office/word/2010/wordprocessingGroup" xmlns:wpi="http://schemas.microsoft.com/office/word/2010/wordprocessingInk" xmlns:wne="http://schemas.microsoft.com/office/word/2006/wordml" xmlns:wps="http://schemas.microsoft.com/office/word/2010/wordprocessingShape" mc:Ignorable="w14 w15 w16se w16cid w16 w16cex w16sdtdh w16sdtfl w16du wp14">
   <w:sdt>
     <w:sdtPr>
       <w:rPr>
@@ -3281,22 +3286,6 @@
           </w:rPr>
           <w:t>Alexander “Ermac” Stojanovich</w:t>
         </w:r>
-        <w:r>
-          <w:rPr>
-            <w:rFonts w:ascii="Verdana" w:hAnsi="Verdana"/>
-            <w:sz w:val="24"/>
-            <w:szCs w:val="32"/>
-          </w:rPr>
-          <w:t xml:space="preserve">, </w:t>
-        </w:r>
-        <w:r>
-          <w:rPr>
-            <w:rFonts w:ascii="Verdana" w:hAnsi="Verdana"/>
-            <w:sz w:val="24"/>
-            <w:szCs w:val="32"/>
-          </w:rPr>
-          <w:t>13</w:t>
-        </w:r>
       </w:p>
     </w:sdtContent>
   </w:sdt>
@@ -3309,7 +3298,7 @@
 </file>
 
 <file path=word/numbering.xml><?xml version="1.0" encoding="utf-8"?>
-<w:numbering xmlns:wpc="http://schemas.microsoft.com/office/word/2010/wordprocessingCanvas" xmlns:cx="http://schemas.microsoft.com/office/drawing/2014/chartex" xmlns:cx1="http://schemas.microsoft.com/office/drawing/2015/9/8/chartex" xmlns:cx2="http://schemas.microsoft.com/office/drawing/2015/10/21/chartex" xmlns:cx3="http://schemas.microsoft.com/office/drawing/2016/5/9/chartex" xmlns:cx4="http://schemas.microsoft.com/office/drawing/2016/5/10/chartex" xmlns:cx5="http://schemas.microsoft.com/office/drawing/2016/5/11/chartex" xmlns:cx6="http://schemas.microsoft.com/office/drawing/2016/5/12/chartex" xmlns:cx7="http://schemas.microsoft.com/office/drawing/2016/5/13/chartex" xmlns:cx8="http://schemas.microsoft.com/office/drawing/2016/5/14/chartex" xmlns:mc="http://schemas.openxmlformats.org/markup-compatibility/2006" xmlns:aink="http://schemas.microsoft.com/office/drawing/2016/ink" xmlns:am3d="http://schemas.microsoft.com/office/drawing/2017/model3d" xmlns:o="urn:schemas-microsoft-com:office:office" xmlns:oel="http://schemas.microsoft.com/office/2019/extlst" xmlns:r="http://schemas.openxmlformats.org/officeDocument/2006/relationships" xmlns:m="http://schemas.openxmlformats.org/officeDocument/2006/math" xmlns:v="urn:schemas-microsoft-com:vml" xmlns:wp14="http://schemas.microsoft.com/office/word/2010/wordprocessingDrawing" xmlns:wp="http://schemas.openxmlformats.org/drawingml/2006/wordprocessingDrawing" xmlns:w10="urn:schemas-microsoft-com:office:word" xmlns:w="http://schemas.openxmlformats.org/wordprocessingml/2006/main" xmlns:w14="http://schemas.microsoft.com/office/word/2010/wordml" xmlns:w15="http://schemas.microsoft.com/office/word/2012/wordml" xmlns:w16cex="http://schemas.microsoft.com/office/word/2018/wordml/cex" xmlns:w16cid="http://schemas.microsoft.com/office/word/2016/wordml/cid" xmlns:w16="http://schemas.microsoft.com/office/word/2018/wordml" xmlns:w16du="http://schemas.microsoft.com/office/word/2023/wordml/word16du" xmlns:w16sdtdh="http://schemas.microsoft.com/office/word/2020/wordml/sdtdatahash" xmlns:w16se="http://schemas.microsoft.com/office/word/2015/wordml/symex" xmlns:wpg="http://schemas.microsoft.com/office/word/2010/wordprocessingGroup" xmlns:wpi="http://schemas.microsoft.com/office/word/2010/wordprocessingInk" xmlns:wne="http://schemas.microsoft.com/office/word/2006/wordml" xmlns:wps="http://schemas.microsoft.com/office/word/2010/wordprocessingShape" mc:Ignorable="w14 w15 w16se w16cid w16 w16cex w16sdtdh w16du wp14">
+<w:numbering xmlns:wpc="http://schemas.microsoft.com/office/word/2010/wordprocessingCanvas" xmlns:cx="http://schemas.microsoft.com/office/drawing/2014/chartex" xmlns:cx1="http://schemas.microsoft.com/office/drawing/2015/9/8/chartex" xmlns:cx2="http://schemas.microsoft.com/office/drawing/2015/10/21/chartex" xmlns:cx3="http://schemas.microsoft.com/office/drawing/2016/5/9/chartex" xmlns:cx4="http://schemas.microsoft.com/office/drawing/2016/5/10/chartex" xmlns:cx5="http://schemas.microsoft.com/office/drawing/2016/5/11/chartex" xmlns:cx6="http://schemas.microsoft.com/office/drawing/2016/5/12/chartex" xmlns:cx7="http://schemas.microsoft.com/office/drawing/2016/5/13/chartex" xmlns:cx8="http://schemas.microsoft.com/office/drawing/2016/5/14/chartex" xmlns:mc="http://schemas.openxmlformats.org/markup-compatibility/2006" xmlns:aink="http://schemas.microsoft.com/office/drawing/2016/ink" xmlns:am3d="http://schemas.microsoft.com/office/drawing/2017/model3d" xmlns:o="urn:schemas-microsoft-com:office:office" xmlns:oel="http://schemas.microsoft.com/office/2019/extlst" xmlns:r="http://schemas.openxmlformats.org/officeDocument/2006/relationships" xmlns:m="http://schemas.openxmlformats.org/officeDocument/2006/math" xmlns:v="urn:schemas-microsoft-com:vml" xmlns:wp14="http://schemas.microsoft.com/office/word/2010/wordprocessingDrawing" xmlns:wp="http://schemas.openxmlformats.org/drawingml/2006/wordprocessingDrawing" xmlns:w10="urn:schemas-microsoft-com:office:word" xmlns:w="http://schemas.openxmlformats.org/wordprocessingml/2006/main" xmlns:w14="http://schemas.microsoft.com/office/word/2010/wordml" xmlns:w15="http://schemas.microsoft.com/office/word/2012/wordml" xmlns:w16cex="http://schemas.microsoft.com/office/word/2018/wordml/cex" xmlns:w16cid="http://schemas.microsoft.com/office/word/2016/wordml/cid" xmlns:w16="http://schemas.microsoft.com/office/word/2018/wordml" xmlns:w16du="http://schemas.microsoft.com/office/word/2023/wordml/word16du" xmlns:w16sdtdh="http://schemas.microsoft.com/office/word/2020/wordml/sdtdatahash" xmlns:w16sdtfl="http://schemas.microsoft.com/office/word/2024/wordml/sdtformatlock" xmlns:w16se="http://schemas.microsoft.com/office/word/2015/wordml/symex" xmlns:wpg="http://schemas.microsoft.com/office/word/2010/wordprocessingGroup" xmlns:wpi="http://schemas.microsoft.com/office/word/2010/wordprocessingInk" xmlns:wne="http://schemas.microsoft.com/office/word/2006/wordml" xmlns:wps="http://schemas.microsoft.com/office/word/2010/wordprocessingShape" mc:Ignorable="w14 w15 w16se w16cid w16 w16cex w16sdtdh w16sdtfl w16du wp14">
   <w:abstractNum w:abstractNumId="0" w15:restartNumberingAfterBreak="0">
     <w:nsid w:val="165453AA"/>
     <w:multiLevelType w:val="hybridMultilevel"/>
@@ -3548,7 +3537,7 @@
 </file>
 
 <file path=word/styles.xml><?xml version="1.0" encoding="utf-8"?>
-<w:styles xmlns:mc="http://schemas.openxmlformats.org/markup-compatibility/2006" xmlns:r="http://schemas.openxmlformats.org/officeDocument/2006/relationships" xmlns:w="http://schemas.openxmlformats.org/wordprocessingml/2006/main" xmlns:w14="http://schemas.microsoft.com/office/word/2010/wordml" xmlns:w15="http://schemas.microsoft.com/office/word/2012/wordml" xmlns:w16cex="http://schemas.microsoft.com/office/word/2018/wordml/cex" xmlns:w16cid="http://schemas.microsoft.com/office/word/2016/wordml/cid" xmlns:w16="http://schemas.microsoft.com/office/word/2018/wordml" xmlns:w16du="http://schemas.microsoft.com/office/word/2023/wordml/word16du" xmlns:w16sdtdh="http://schemas.microsoft.com/office/word/2020/wordml/sdtdatahash" xmlns:w16se="http://schemas.microsoft.com/office/word/2015/wordml/symex" mc:Ignorable="w14 w15 w16se w16cid w16 w16cex w16sdtdh w16du">
+<w:styles xmlns:mc="http://schemas.openxmlformats.org/markup-compatibility/2006" xmlns:r="http://schemas.openxmlformats.org/officeDocument/2006/relationships" xmlns:w="http://schemas.openxmlformats.org/wordprocessingml/2006/main" xmlns:w14="http://schemas.microsoft.com/office/word/2010/wordml" xmlns:w15="http://schemas.microsoft.com/office/word/2012/wordml" xmlns:w16cex="http://schemas.microsoft.com/office/word/2018/wordml/cex" xmlns:w16cid="http://schemas.microsoft.com/office/word/2016/wordml/cid" xmlns:w16="http://schemas.microsoft.com/office/word/2018/wordml" xmlns:w16du="http://schemas.microsoft.com/office/word/2023/wordml/word16du" xmlns:w16sdtdh="http://schemas.microsoft.com/office/word/2020/wordml/sdtdatahash" xmlns:w16sdtfl="http://schemas.microsoft.com/office/word/2024/wordml/sdtformatlock" xmlns:w16se="http://schemas.microsoft.com/office/word/2015/wordml/symex" mc:Ignorable="w14 w15 w16se w16cid w16 w16cex w16sdtdh w16sdtfl w16du">
   <w:docDefaults>
     <w:rPrDefault>
       <w:rPr>
@@ -4071,7 +4060,7 @@
 </file>
 
 <file path=word/glossary/document.xml><?xml version="1.0" encoding="utf-8"?>
-<w:glossaryDocument xmlns:wpc="http://schemas.microsoft.com/office/word/2010/wordprocessingCanvas" xmlns:cx="http://schemas.microsoft.com/office/drawing/2014/chartex" xmlns:cx1="http://schemas.microsoft.com/office/drawing/2015/9/8/chartex" xmlns:cx2="http://schemas.microsoft.com/office/drawing/2015/10/21/chartex" xmlns:cx3="http://schemas.microsoft.com/office/drawing/2016/5/9/chartex" xmlns:cx4="http://schemas.microsoft.com/office/drawing/2016/5/10/chartex" xmlns:cx5="http://schemas.microsoft.com/office/drawing/2016/5/11/chartex" xmlns:cx6="http://schemas.microsoft.com/office/drawing/2016/5/12/chartex" xmlns:cx7="http://schemas.microsoft.com/office/drawing/2016/5/13/chartex" xmlns:cx8="http://schemas.microsoft.com/office/drawing/2016/5/14/chartex" xmlns:mc="http://schemas.openxmlformats.org/markup-compatibility/2006" xmlns:aink="http://schemas.microsoft.com/office/drawing/2016/ink" xmlns:am3d="http://schemas.microsoft.com/office/drawing/2017/model3d" xmlns:o="urn:schemas-microsoft-com:office:office" xmlns:oel="http://schemas.microsoft.com/office/2019/extlst" xmlns:r="http://schemas.openxmlformats.org/officeDocument/2006/relationships" xmlns:m="http://schemas.openxmlformats.org/officeDocument/2006/math" xmlns:v="urn:schemas-microsoft-com:vml" xmlns:wp14="http://schemas.microsoft.com/office/word/2010/wordprocessingDrawing" xmlns:wp="http://schemas.openxmlformats.org/drawingml/2006/wordprocessingDrawing" xmlns:w10="urn:schemas-microsoft-com:office:word" xmlns:w="http://schemas.openxmlformats.org/wordprocessingml/2006/main" xmlns:w14="http://schemas.microsoft.com/office/word/2010/wordml" xmlns:w15="http://schemas.microsoft.com/office/word/2012/wordml" xmlns:w16cex="http://schemas.microsoft.com/office/word/2018/wordml/cex" xmlns:w16cid="http://schemas.microsoft.com/office/word/2016/wordml/cid" xmlns:w16="http://schemas.microsoft.com/office/word/2018/wordml" xmlns:w16du="http://schemas.microsoft.com/office/word/2023/wordml/word16du" xmlns:w16sdtdh="http://schemas.microsoft.com/office/word/2020/wordml/sdtdatahash" xmlns:w16se="http://schemas.microsoft.com/office/word/2015/wordml/symex" xmlns:wpg="http://schemas.microsoft.com/office/word/2010/wordprocessingGroup" xmlns:wpi="http://schemas.microsoft.com/office/word/2010/wordprocessingInk" xmlns:wne="http://schemas.microsoft.com/office/word/2006/wordml" xmlns:wps="http://schemas.microsoft.com/office/word/2010/wordprocessingShape" mc:Ignorable="w14 w15 w16se w16cid w16 w16cex w16sdtdh w16du wp14">
+<w:glossaryDocument xmlns:wpc="http://schemas.microsoft.com/office/word/2010/wordprocessingCanvas" xmlns:cx="http://schemas.microsoft.com/office/drawing/2014/chartex" xmlns:cx1="http://schemas.microsoft.com/office/drawing/2015/9/8/chartex" xmlns:cx2="http://schemas.microsoft.com/office/drawing/2015/10/21/chartex" xmlns:cx3="http://schemas.microsoft.com/office/drawing/2016/5/9/chartex" xmlns:cx4="http://schemas.microsoft.com/office/drawing/2016/5/10/chartex" xmlns:cx5="http://schemas.microsoft.com/office/drawing/2016/5/11/chartex" xmlns:cx6="http://schemas.microsoft.com/office/drawing/2016/5/12/chartex" xmlns:cx7="http://schemas.microsoft.com/office/drawing/2016/5/13/chartex" xmlns:cx8="http://schemas.microsoft.com/office/drawing/2016/5/14/chartex" xmlns:mc="http://schemas.openxmlformats.org/markup-compatibility/2006" xmlns:aink="http://schemas.microsoft.com/office/drawing/2016/ink" xmlns:am3d="http://schemas.microsoft.com/office/drawing/2017/model3d" xmlns:o="urn:schemas-microsoft-com:office:office" xmlns:oel="http://schemas.microsoft.com/office/2019/extlst" xmlns:r="http://schemas.openxmlformats.org/officeDocument/2006/relationships" xmlns:m="http://schemas.openxmlformats.org/officeDocument/2006/math" xmlns:v="urn:schemas-microsoft-com:vml" xmlns:wp14="http://schemas.microsoft.com/office/word/2010/wordprocessingDrawing" xmlns:wp="http://schemas.openxmlformats.org/drawingml/2006/wordprocessingDrawing" xmlns:w10="urn:schemas-microsoft-com:office:word" xmlns:w="http://schemas.openxmlformats.org/wordprocessingml/2006/main" xmlns:w14="http://schemas.microsoft.com/office/word/2010/wordml" xmlns:w15="http://schemas.microsoft.com/office/word/2012/wordml" xmlns:w16cex="http://schemas.microsoft.com/office/word/2018/wordml/cex" xmlns:w16cid="http://schemas.microsoft.com/office/word/2016/wordml/cid" xmlns:w16="http://schemas.microsoft.com/office/word/2018/wordml" xmlns:w16du="http://schemas.microsoft.com/office/word/2023/wordml/word16du" xmlns:w16sdtdh="http://schemas.microsoft.com/office/word/2020/wordml/sdtdatahash" xmlns:w16sdtfl="http://schemas.microsoft.com/office/word/2024/wordml/sdtformatlock" xmlns:w16se="http://schemas.microsoft.com/office/word/2015/wordml/symex" xmlns:wpg="http://schemas.microsoft.com/office/word/2010/wordprocessingGroup" xmlns:wpi="http://schemas.microsoft.com/office/word/2010/wordprocessingInk" xmlns:wne="http://schemas.microsoft.com/office/word/2006/wordml" xmlns:wps="http://schemas.microsoft.com/office/word/2010/wordprocessingShape" mc:Ignorable="w14 w15 w16se w16cid w16 w16cex w16sdtdh w16sdtfl w16du wp14">
   <w:docParts>
     <w:docPart>
       <w:docPartPr>
@@ -4109,7 +4098,7 @@
 </file>
 
 <file path=word/glossary/fontTable.xml><?xml version="1.0" encoding="utf-8"?>
-<w:fonts xmlns:mc="http://schemas.openxmlformats.org/markup-compatibility/2006" xmlns:r="http://schemas.openxmlformats.org/officeDocument/2006/relationships" xmlns:w="http://schemas.openxmlformats.org/wordprocessingml/2006/main" xmlns:w14="http://schemas.microsoft.com/office/word/2010/wordml" xmlns:w15="http://schemas.microsoft.com/office/word/2012/wordml" xmlns:w16cex="http://schemas.microsoft.com/office/word/2018/wordml/cex" xmlns:w16cid="http://schemas.microsoft.com/office/word/2016/wordml/cid" xmlns:w16="http://schemas.microsoft.com/office/word/2018/wordml" xmlns:w16du="http://schemas.microsoft.com/office/word/2023/wordml/word16du" xmlns:w16sdtdh="http://schemas.microsoft.com/office/word/2020/wordml/sdtdatahash" xmlns:w16se="http://schemas.microsoft.com/office/word/2015/wordml/symex" mc:Ignorable="w14 w15 w16se w16cid w16 w16cex w16sdtdh w16du">
+<w:fonts xmlns:mc="http://schemas.openxmlformats.org/markup-compatibility/2006" xmlns:r="http://schemas.openxmlformats.org/officeDocument/2006/relationships" xmlns:w="http://schemas.openxmlformats.org/wordprocessingml/2006/main" xmlns:w14="http://schemas.microsoft.com/office/word/2010/wordml" xmlns:w15="http://schemas.microsoft.com/office/word/2012/wordml" xmlns:w16cex="http://schemas.microsoft.com/office/word/2018/wordml/cex" xmlns:w16cid="http://schemas.microsoft.com/office/word/2016/wordml/cid" xmlns:w16="http://schemas.microsoft.com/office/word/2018/wordml" xmlns:w16du="http://schemas.microsoft.com/office/word/2023/wordml/word16du" xmlns:w16sdtdh="http://schemas.microsoft.com/office/word/2020/wordml/sdtdatahash" xmlns:w16sdtfl="http://schemas.microsoft.com/office/word/2024/wordml/sdtformatlock" xmlns:w16se="http://schemas.microsoft.com/office/word/2015/wordml/symex" mc:Ignorable="w14 w15 w16se w16cid w16 w16cex w16sdtdh w16sdtfl w16du">
   <w:font w:name="Symbol">
     <w:panose1 w:val="05050102010706020507"/>
     <w:charset w:val="02"/>
@@ -4177,7 +4166,7 @@
 </file>
 
 <file path=word/glossary/settings.xml><?xml version="1.0" encoding="utf-8"?>
-<w:settings xmlns:mc="http://schemas.openxmlformats.org/markup-compatibility/2006" xmlns:o="urn:schemas-microsoft-com:office:office" xmlns:r="http://schemas.openxmlformats.org/officeDocument/2006/relationships" xmlns:m="http://schemas.openxmlformats.org/officeDocument/2006/math" xmlns:v="urn:schemas-microsoft-com:vml" xmlns:w10="urn:schemas-microsoft-com:office:word" xmlns:w="http://schemas.openxmlformats.org/wordprocessingml/2006/main" xmlns:w14="http://schemas.microsoft.com/office/word/2010/wordml" xmlns:w15="http://schemas.microsoft.com/office/word/2012/wordml" xmlns:w16cex="http://schemas.microsoft.com/office/word/2018/wordml/cex" xmlns:w16cid="http://schemas.microsoft.com/office/word/2016/wordml/cid" xmlns:w16="http://schemas.microsoft.com/office/word/2018/wordml" xmlns:w16du="http://schemas.microsoft.com/office/word/2023/wordml/word16du" xmlns:w16sdtdh="http://schemas.microsoft.com/office/word/2020/wordml/sdtdatahash" xmlns:w16se="http://schemas.microsoft.com/office/word/2015/wordml/symex" xmlns:sl="http://schemas.openxmlformats.org/schemaLibrary/2006/main" mc:Ignorable="w14 w15 w16se w16cid w16 w16cex w16sdtdh w16du">
+<w:settings xmlns:mc="http://schemas.openxmlformats.org/markup-compatibility/2006" xmlns:o="urn:schemas-microsoft-com:office:office" xmlns:r="http://schemas.openxmlformats.org/officeDocument/2006/relationships" xmlns:m="http://schemas.openxmlformats.org/officeDocument/2006/math" xmlns:v="urn:schemas-microsoft-com:vml" xmlns:w10="urn:schemas-microsoft-com:office:word" xmlns:w="http://schemas.openxmlformats.org/wordprocessingml/2006/main" xmlns:w14="http://schemas.microsoft.com/office/word/2010/wordml" xmlns:w15="http://schemas.microsoft.com/office/word/2012/wordml" xmlns:w16cex="http://schemas.microsoft.com/office/word/2018/wordml/cex" xmlns:w16cid="http://schemas.microsoft.com/office/word/2016/wordml/cid" xmlns:w16="http://schemas.microsoft.com/office/word/2018/wordml" xmlns:w16du="http://schemas.microsoft.com/office/word/2023/wordml/word16du" xmlns:w16sdtdh="http://schemas.microsoft.com/office/word/2020/wordml/sdtdatahash" xmlns:w16sdtfl="http://schemas.microsoft.com/office/word/2024/wordml/sdtformatlock" xmlns:w16se="http://schemas.microsoft.com/office/word/2015/wordml/symex" xmlns:sl="http://schemas.openxmlformats.org/schemaLibrary/2006/main" mc:Ignorable="w14 w15 w16se w16cid w16 w16cex w16sdtdh w16sdtfl w16du">
   <w:view w:val="normal"/>
   <w:defaultTabStop w:val="720"/>
   <w:characterSpacingControl w:val="doNotCompress"/>
@@ -4200,6 +4189,7 @@
     <w:rsid w:val="003C3C1D"/>
     <w:rsid w:val="004C32B9"/>
     <w:rsid w:val="00585F61"/>
+    <w:rsid w:val="0059759A"/>
     <w:rsid w:val="005D2204"/>
     <w:rsid w:val="006B7125"/>
     <w:rsid w:val="00704102"/>
@@ -4212,6 +4202,7 @@
     <w:rsid w:val="00947FFB"/>
     <w:rsid w:val="00A47230"/>
     <w:rsid w:val="00BE1171"/>
+    <w:rsid w:val="00C55DA9"/>
     <w:rsid w:val="00CC63E5"/>
     <w:rsid w:val="00D0732D"/>
   </w:rsids>
@@ -4236,7 +4227,7 @@
 </file>
 
 <file path=word/glossary/styles.xml><?xml version="1.0" encoding="utf-8"?>
-<w:styles xmlns:mc="http://schemas.openxmlformats.org/markup-compatibility/2006" xmlns:r="http://schemas.openxmlformats.org/officeDocument/2006/relationships" xmlns:w="http://schemas.openxmlformats.org/wordprocessingml/2006/main" xmlns:w14="http://schemas.microsoft.com/office/word/2010/wordml" xmlns:w15="http://schemas.microsoft.com/office/word/2012/wordml" xmlns:w16cex="http://schemas.microsoft.com/office/word/2018/wordml/cex" xmlns:w16cid="http://schemas.microsoft.com/office/word/2016/wordml/cid" xmlns:w16="http://schemas.microsoft.com/office/word/2018/wordml" xmlns:w16du="http://schemas.microsoft.com/office/word/2023/wordml/word16du" xmlns:w16sdtdh="http://schemas.microsoft.com/office/word/2020/wordml/sdtdatahash" xmlns:w16se="http://schemas.microsoft.com/office/word/2015/wordml/symex" mc:Ignorable="w14 w15 w16se w16cid w16 w16cex w16sdtdh w16du">
+<w:styles xmlns:mc="http://schemas.openxmlformats.org/markup-compatibility/2006" xmlns:r="http://schemas.openxmlformats.org/officeDocument/2006/relationships" xmlns:w="http://schemas.openxmlformats.org/wordprocessingml/2006/main" xmlns:w14="http://schemas.microsoft.com/office/word/2010/wordml" xmlns:w15="http://schemas.microsoft.com/office/word/2012/wordml" xmlns:w16cex="http://schemas.microsoft.com/office/word/2018/wordml/cex" xmlns:w16cid="http://schemas.microsoft.com/office/word/2016/wordml/cid" xmlns:w16="http://schemas.microsoft.com/office/word/2018/wordml" xmlns:w16du="http://schemas.microsoft.com/office/word/2023/wordml/word16du" xmlns:w16sdtdh="http://schemas.microsoft.com/office/word/2020/wordml/sdtdatahash" xmlns:w16sdtfl="http://schemas.microsoft.com/office/word/2024/wordml/sdtformatlock" xmlns:w16se="http://schemas.microsoft.com/office/word/2015/wordml/symex" mc:Ignorable="w14 w15 w16se w16cid w16 w16cex w16sdtdh w16sdtfl w16du">
   <w:docDefaults>
     <w:rPrDefault>
       <w:rPr>
@@ -4669,7 +4660,7 @@
 </file>
 
 <file path=word/glossary/webSettings.xml><?xml version="1.0" encoding="utf-8"?>
-<w:webSettings xmlns:mc="http://schemas.openxmlformats.org/markup-compatibility/2006" xmlns:r="http://schemas.openxmlformats.org/officeDocument/2006/relationships" xmlns:w="http://schemas.openxmlformats.org/wordprocessingml/2006/main" xmlns:w14="http://schemas.microsoft.com/office/word/2010/wordml" xmlns:w15="http://schemas.microsoft.com/office/word/2012/wordml" xmlns:w16cex="http://schemas.microsoft.com/office/word/2018/wordml/cex" xmlns:w16cid="http://schemas.microsoft.com/office/word/2016/wordml/cid" xmlns:w16="http://schemas.microsoft.com/office/word/2018/wordml" xmlns:w16du="http://schemas.microsoft.com/office/word/2023/wordml/word16du" xmlns:w16sdtdh="http://schemas.microsoft.com/office/word/2020/wordml/sdtdatahash" xmlns:w16se="http://schemas.microsoft.com/office/word/2015/wordml/symex" mc:Ignorable="w14 w15 w16se w16cid w16 w16cex w16sdtdh w16du">
+<w:webSettings xmlns:mc="http://schemas.openxmlformats.org/markup-compatibility/2006" xmlns:r="http://schemas.openxmlformats.org/officeDocument/2006/relationships" xmlns:w="http://schemas.openxmlformats.org/wordprocessingml/2006/main" xmlns:w14="http://schemas.microsoft.com/office/word/2010/wordml" xmlns:w15="http://schemas.microsoft.com/office/word/2012/wordml" xmlns:w16cex="http://schemas.microsoft.com/office/word/2018/wordml/cex" xmlns:w16cid="http://schemas.microsoft.com/office/word/2016/wordml/cid" xmlns:w16="http://schemas.microsoft.com/office/word/2018/wordml" xmlns:w16du="http://schemas.microsoft.com/office/word/2023/wordml/word16du" xmlns:w16sdtdh="http://schemas.microsoft.com/office/word/2020/wordml/sdtdatahash" xmlns:w16sdtfl="http://schemas.microsoft.com/office/word/2024/wordml/sdtformatlock" xmlns:w16se="http://schemas.microsoft.com/office/word/2015/wordml/symex" mc:Ignorable="w14 w15 w16se w16cid w16 w16cex w16sdtdh w16sdtfl w16du">
   <w:optimizeForBrowser/>
   <w:allowPNG/>
 </w:webSettings>

</xml_diff>